<commit_message>
salvaguardar nuevas plantillas de Requerimientos
guaradado de plantillas limpias y listas para empesar hacer los
requerimientos
</commit_message>
<xml_diff>
--- a/Administracion-de-Proyectos/Gestion-de-los-requerimientos/TMv3-SRS.docx
+++ b/Administracion-de-Proyectos/Gestion-de-los-requerimientos/TMv3-SRS.docx
@@ -85,8 +85,10 @@
                 <w:sz w:val="24"/>
                 <w:szCs w:val="24"/>
               </w:rPr>
-              <w:t>1.0</w:t>
-            </w:r>
+              <w:t>1.1</w:t>
+            </w:r>
+            <w:bookmarkStart w:id="1" w:name="_GoBack"/>
+            <w:bookmarkEnd w:id="1"/>
           </w:p>
         </w:tc>
       </w:tr>
@@ -1517,8 +1519,6 @@
           <w:szCs w:val="24"/>
         </w:rPr>
       </w:pPr>
-      <w:bookmarkStart w:id="1" w:name="_GoBack"/>
-      <w:bookmarkEnd w:id="1"/>
     </w:p>
     <w:p>
       <w:pPr>
@@ -1553,7 +1553,7 @@
           <w:sz w:val="24"/>
           <w:szCs w:val="24"/>
         </w:rPr>
-        <w:t xml:space="preserve"> 1.0</w:t>
+        <w:t xml:space="preserve"> 1.1</w:t>
       </w:r>
     </w:p>
     <w:p>
@@ -1715,7 +1715,7 @@
                 <w:sz w:val="24"/>
                 <w:szCs w:val="24"/>
               </w:rPr>
-              <w:t>001</w:t>
+              <w:t>Teresa Martin</w:t>
             </w:r>
           </w:p>
         </w:tc>
@@ -1929,10 +1929,10 @@
         <w:tblLook w:val="04A0" w:firstRow="1" w:lastRow="0" w:firstColumn="1" w:lastColumn="0" w:noHBand="0" w:noVBand="1"/>
       </w:tblPr>
       <w:tblGrid>
-        <w:gridCol w:w="1517"/>
-        <w:gridCol w:w="1259"/>
-        <w:gridCol w:w="2198"/>
-        <w:gridCol w:w="4080"/>
+        <w:gridCol w:w="1464"/>
+        <w:gridCol w:w="1418"/>
+        <w:gridCol w:w="2145"/>
+        <w:gridCol w:w="4027"/>
       </w:tblGrid>
       <w:tr>
         <w:tc>
@@ -2112,6 +2112,14 @@
                 <w:szCs w:val="24"/>
               </w:rPr>
             </w:pPr>
+            <w:r>
+              <w:rPr>
+                <w:rFonts w:ascii="Arial" w:hAnsi="Arial" w:cs="Arial"/>
+                <w:sz w:val="24"/>
+                <w:szCs w:val="24"/>
+              </w:rPr>
+              <w:t>1.0</w:t>
+            </w:r>
           </w:p>
         </w:tc>
         <w:tc>
@@ -2132,6 +2140,14 @@
                 <w:szCs w:val="24"/>
               </w:rPr>
             </w:pPr>
+            <w:r>
+              <w:rPr>
+                <w:rFonts w:ascii="Arial" w:hAnsi="Arial" w:cs="Arial"/>
+                <w:sz w:val="24"/>
+                <w:szCs w:val="24"/>
+              </w:rPr>
+              <w:t>18/06/2015</w:t>
+            </w:r>
           </w:p>
         </w:tc>
         <w:tc>
@@ -2152,6 +2168,24 @@
                 <w:szCs w:val="24"/>
               </w:rPr>
             </w:pPr>
+            <w:r>
+              <w:rPr>
+                <w:rFonts w:ascii="Arial" w:hAnsi="Arial" w:cs="Arial"/>
+                <w:sz w:val="24"/>
+                <w:szCs w:val="24"/>
+              </w:rPr>
+              <w:t xml:space="preserve">Ana Laura Acevedo </w:t>
+            </w:r>
+            <w:proofErr w:type="spellStart"/>
+            <w:r>
+              <w:rPr>
+                <w:rFonts w:ascii="Arial" w:hAnsi="Arial" w:cs="Arial"/>
+                <w:sz w:val="24"/>
+                <w:szCs w:val="24"/>
+              </w:rPr>
+              <w:t>Zárraga</w:t>
+            </w:r>
+            <w:proofErr w:type="spellEnd"/>
           </w:p>
         </w:tc>
         <w:tc>
@@ -2172,6 +2206,14 @@
                 <w:szCs w:val="24"/>
               </w:rPr>
             </w:pPr>
+            <w:r>
+              <w:rPr>
+                <w:rFonts w:ascii="Arial" w:hAnsi="Arial" w:cs="Arial"/>
+                <w:sz w:val="24"/>
+                <w:szCs w:val="24"/>
+              </w:rPr>
+              <w:t>Realización de requerimientos</w:t>
+            </w:r>
           </w:p>
         </w:tc>
       </w:tr>
@@ -2194,6 +2236,14 @@
                 <w:szCs w:val="24"/>
               </w:rPr>
             </w:pPr>
+            <w:r>
+              <w:rPr>
+                <w:rFonts w:ascii="Arial" w:hAnsi="Arial" w:cs="Arial"/>
+                <w:sz w:val="24"/>
+                <w:szCs w:val="24"/>
+              </w:rPr>
+              <w:t>1.1</w:t>
+            </w:r>
           </w:p>
         </w:tc>
         <w:tc>
@@ -2214,6 +2264,14 @@
                 <w:szCs w:val="24"/>
               </w:rPr>
             </w:pPr>
+            <w:r>
+              <w:rPr>
+                <w:rFonts w:ascii="Arial" w:hAnsi="Arial" w:cs="Arial"/>
+                <w:sz w:val="24"/>
+                <w:szCs w:val="24"/>
+              </w:rPr>
+              <w:t>19/07/2015</w:t>
+            </w:r>
           </w:p>
         </w:tc>
         <w:tc>
@@ -2234,6 +2292,24 @@
                 <w:szCs w:val="24"/>
               </w:rPr>
             </w:pPr>
+            <w:r>
+              <w:rPr>
+                <w:rFonts w:ascii="Arial" w:hAnsi="Arial" w:cs="Arial"/>
+                <w:sz w:val="24"/>
+                <w:szCs w:val="24"/>
+              </w:rPr>
+              <w:t xml:space="preserve">Ana Laura Acevedo </w:t>
+            </w:r>
+            <w:proofErr w:type="spellStart"/>
+            <w:r>
+              <w:rPr>
+                <w:rFonts w:ascii="Arial" w:hAnsi="Arial" w:cs="Arial"/>
+                <w:sz w:val="24"/>
+                <w:szCs w:val="24"/>
+              </w:rPr>
+              <w:t>Zárraga</w:t>
+            </w:r>
+            <w:proofErr w:type="spellEnd"/>
           </w:p>
         </w:tc>
         <w:tc>
@@ -2254,6 +2330,14 @@
                 <w:szCs w:val="24"/>
               </w:rPr>
             </w:pPr>
+            <w:r>
+              <w:rPr>
+                <w:rFonts w:ascii="Arial" w:hAnsi="Arial" w:cs="Arial"/>
+                <w:sz w:val="24"/>
+                <w:szCs w:val="24"/>
+              </w:rPr>
+              <w:t>Agregar y reacomodo de requerimientos funcionales</w:t>
+            </w:r>
           </w:p>
         </w:tc>
       </w:tr>
@@ -2710,48 +2794,48 @@
         <w:tc>
           <w:tcPr>
             <w:tcW w:w="2552" w:type="dxa"/>
-          </w:tcPr>
-          <w:p>
-            <w:pPr>
-              <w:spacing w:line="360" w:lineRule="auto"/>
+            <w:vAlign w:val="center"/>
+          </w:tcPr>
+          <w:p>
+            <w:pPr>
               <w:ind w:firstLine="0"/>
               <w:jc w:val="left"/>
               <w:cnfStyle w:val="000000100000" w:firstRow="0" w:lastRow="0" w:firstColumn="0" w:lastColumn="0" w:oddVBand="0" w:evenVBand="0" w:oddHBand="1" w:evenHBand="0" w:firstRowFirstColumn="0" w:firstRowLastColumn="0" w:lastRowFirstColumn="0" w:lastRowLastColumn="0"/>
               <w:rPr>
                 <w:rFonts w:ascii="Arial" w:hAnsi="Arial" w:cs="Arial"/>
-                <w:szCs w:val="24"/>
-              </w:rPr>
-            </w:pPr>
-            <w:r>
-              <w:rPr>
-                <w:rFonts w:ascii="Arial" w:hAnsi="Arial" w:cs="Arial"/>
-                <w:szCs w:val="24"/>
-              </w:rPr>
-              <w:t>Inscripción.</w:t>
+                <w:szCs w:val="20"/>
+              </w:rPr>
+            </w:pPr>
+            <w:r>
+              <w:rPr>
+                <w:rFonts w:ascii="Arial" w:hAnsi="Arial" w:cs="Arial"/>
+                <w:szCs w:val="20"/>
+              </w:rPr>
+              <w:t>Baja de administradores</w:t>
             </w:r>
           </w:p>
         </w:tc>
         <w:tc>
           <w:tcPr>
             <w:tcW w:w="5811" w:type="dxa"/>
-          </w:tcPr>
-          <w:p>
-            <w:pPr>
-              <w:spacing w:line="360" w:lineRule="auto"/>
+            <w:vAlign w:val="center"/>
+          </w:tcPr>
+          <w:p>
+            <w:pPr>
               <w:ind w:firstLine="0"/>
               <w:jc w:val="left"/>
               <w:cnfStyle w:val="000000100000" w:firstRow="0" w:lastRow="0" w:firstColumn="0" w:lastColumn="0" w:oddVBand="0" w:evenVBand="0" w:oddHBand="1" w:evenHBand="0" w:firstRowFirstColumn="0" w:firstRowLastColumn="0" w:lastRowFirstColumn="0" w:lastRowLastColumn="0"/>
               <w:rPr>
                 <w:rFonts w:ascii="Arial" w:hAnsi="Arial" w:cs="Arial"/>
-                <w:szCs w:val="24"/>
-              </w:rPr>
-            </w:pPr>
-            <w:r>
-              <w:rPr>
-                <w:rFonts w:ascii="Arial" w:hAnsi="Arial" w:cs="Arial"/>
-                <w:szCs w:val="24"/>
-              </w:rPr>
-              <w:t>Al realizar una inscripción de un alumno deberá de llevar los siguientes datos: Matrícula (única), apellido paterno, apellido materno, nombre, sexo, estatus, grado y grupo, escolaridad, tutor.</w:t>
+                <w:szCs w:val="20"/>
+              </w:rPr>
+            </w:pPr>
+            <w:r>
+              <w:rPr>
+                <w:rFonts w:ascii="Arial" w:hAnsi="Arial" w:cs="Arial"/>
+                <w:szCs w:val="20"/>
+              </w:rPr>
+              <w:t>la página  web permite eliminar un administrador registrado en el sistema solo por el súper administrador</w:t>
             </w:r>
           </w:p>
         </w:tc>
@@ -2787,48 +2871,48 @@
         <w:tc>
           <w:tcPr>
             <w:tcW w:w="2552" w:type="dxa"/>
-          </w:tcPr>
-          <w:p>
-            <w:pPr>
-              <w:spacing w:line="360" w:lineRule="auto"/>
+            <w:vAlign w:val="center"/>
+          </w:tcPr>
+          <w:p>
+            <w:pPr>
               <w:ind w:firstLine="0"/>
               <w:jc w:val="left"/>
               <w:cnfStyle w:val="000000010000" w:firstRow="0" w:lastRow="0" w:firstColumn="0" w:lastColumn="0" w:oddVBand="0" w:evenVBand="0" w:oddHBand="0" w:evenHBand="1" w:firstRowFirstColumn="0" w:firstRowLastColumn="0" w:lastRowFirstColumn="0" w:lastRowLastColumn="0"/>
               <w:rPr>
                 <w:rFonts w:ascii="Arial" w:hAnsi="Arial" w:cs="Arial"/>
-                <w:szCs w:val="24"/>
-              </w:rPr>
-            </w:pPr>
-            <w:r>
-              <w:rPr>
-                <w:rFonts w:ascii="Arial" w:hAnsi="Arial" w:cs="Arial"/>
-                <w:szCs w:val="24"/>
-              </w:rPr>
-              <w:t>Baja de matrícula.</w:t>
+                <w:szCs w:val="20"/>
+              </w:rPr>
+            </w:pPr>
+            <w:r>
+              <w:rPr>
+                <w:rFonts w:ascii="Arial" w:hAnsi="Arial" w:cs="Arial"/>
+                <w:szCs w:val="20"/>
+              </w:rPr>
+              <w:t>Alta de administradores</w:t>
             </w:r>
           </w:p>
         </w:tc>
         <w:tc>
           <w:tcPr>
             <w:tcW w:w="5811" w:type="dxa"/>
-          </w:tcPr>
-          <w:p>
-            <w:pPr>
-              <w:spacing w:line="360" w:lineRule="auto"/>
+            <w:vAlign w:val="center"/>
+          </w:tcPr>
+          <w:p>
+            <w:pPr>
               <w:ind w:firstLine="0"/>
               <w:jc w:val="left"/>
               <w:cnfStyle w:val="000000010000" w:firstRow="0" w:lastRow="0" w:firstColumn="0" w:lastColumn="0" w:oddVBand="0" w:evenVBand="0" w:oddHBand="0" w:evenHBand="1" w:firstRowFirstColumn="0" w:firstRowLastColumn="0" w:lastRowFirstColumn="0" w:lastRowLastColumn="0"/>
               <w:rPr>
                 <w:rFonts w:ascii="Arial" w:hAnsi="Arial" w:cs="Arial"/>
-                <w:szCs w:val="24"/>
-              </w:rPr>
-            </w:pPr>
-            <w:r>
-              <w:rPr>
-                <w:rFonts w:ascii="Arial" w:hAnsi="Arial" w:cs="Arial"/>
-                <w:szCs w:val="24"/>
-              </w:rPr>
-              <w:t>La baja de un alumno se hace en base a su matrícula ejecutada como una baja lógica (no se borrar el registro de la tabla alumnos).</w:t>
+                <w:szCs w:val="20"/>
+              </w:rPr>
+            </w:pPr>
+            <w:r>
+              <w:rPr>
+                <w:rFonts w:ascii="Arial" w:hAnsi="Arial" w:cs="Arial"/>
+                <w:szCs w:val="20"/>
+              </w:rPr>
+              <w:t>la página  web permite agregar un administrador registrado en el sistema solo por el súper administrador</w:t>
             </w:r>
           </w:p>
         </w:tc>
@@ -2864,48 +2948,48 @@
         <w:tc>
           <w:tcPr>
             <w:tcW w:w="2552" w:type="dxa"/>
-          </w:tcPr>
-          <w:p>
-            <w:pPr>
-              <w:spacing w:line="360" w:lineRule="auto"/>
+            <w:vAlign w:val="center"/>
+          </w:tcPr>
+          <w:p>
+            <w:pPr>
               <w:ind w:firstLine="0"/>
               <w:jc w:val="left"/>
               <w:cnfStyle w:val="000000100000" w:firstRow="0" w:lastRow="0" w:firstColumn="0" w:lastColumn="0" w:oddVBand="0" w:evenVBand="0" w:oddHBand="1" w:evenHBand="0" w:firstRowFirstColumn="0" w:firstRowLastColumn="0" w:lastRowFirstColumn="0" w:lastRowLastColumn="0"/>
               <w:rPr>
                 <w:rFonts w:ascii="Arial" w:hAnsi="Arial" w:cs="Arial"/>
-                <w:szCs w:val="24"/>
-              </w:rPr>
-            </w:pPr>
-            <w:r>
-              <w:rPr>
-                <w:rFonts w:ascii="Arial" w:hAnsi="Arial" w:cs="Arial"/>
-                <w:szCs w:val="24"/>
-              </w:rPr>
-              <w:t>Alta de matrícula</w:t>
+                <w:szCs w:val="20"/>
+              </w:rPr>
+            </w:pPr>
+            <w:r>
+              <w:rPr>
+                <w:rFonts w:ascii="Arial" w:hAnsi="Arial" w:cs="Arial"/>
+                <w:szCs w:val="20"/>
+              </w:rPr>
+              <w:t>Edición de datos de  administradores</w:t>
             </w:r>
           </w:p>
         </w:tc>
         <w:tc>
           <w:tcPr>
             <w:tcW w:w="5811" w:type="dxa"/>
-          </w:tcPr>
-          <w:p>
-            <w:pPr>
-              <w:spacing w:line="360" w:lineRule="auto"/>
+            <w:vAlign w:val="center"/>
+          </w:tcPr>
+          <w:p>
+            <w:pPr>
               <w:ind w:firstLine="0"/>
               <w:jc w:val="left"/>
               <w:cnfStyle w:val="000000100000" w:firstRow="0" w:lastRow="0" w:firstColumn="0" w:lastColumn="0" w:oddVBand="0" w:evenVBand="0" w:oddHBand="1" w:evenHBand="0" w:firstRowFirstColumn="0" w:firstRowLastColumn="0" w:lastRowFirstColumn="0" w:lastRowLastColumn="0"/>
               <w:rPr>
                 <w:rFonts w:ascii="Arial" w:hAnsi="Arial" w:cs="Arial"/>
-                <w:szCs w:val="24"/>
-              </w:rPr>
-            </w:pPr>
-            <w:r>
-              <w:rPr>
-                <w:rFonts w:ascii="Arial" w:hAnsi="Arial" w:cs="Arial"/>
-                <w:szCs w:val="24"/>
-              </w:rPr>
-              <w:t xml:space="preserve">La reactivación de un alumno se hará mediante su matrícula. </w:t>
+                <w:szCs w:val="20"/>
+              </w:rPr>
+            </w:pPr>
+            <w:r>
+              <w:rPr>
+                <w:rFonts w:ascii="Arial" w:hAnsi="Arial" w:cs="Arial"/>
+                <w:szCs w:val="20"/>
+              </w:rPr>
+              <w:t>la página  web permite editar un administrador registrado en el sistema solo por el súper administrador</w:t>
             </w:r>
           </w:p>
         </w:tc>
@@ -2941,48 +3025,48 @@
         <w:tc>
           <w:tcPr>
             <w:tcW w:w="2552" w:type="dxa"/>
-          </w:tcPr>
-          <w:p>
-            <w:pPr>
-              <w:spacing w:line="360" w:lineRule="auto"/>
+            <w:vAlign w:val="center"/>
+          </w:tcPr>
+          <w:p>
+            <w:pPr>
               <w:ind w:firstLine="0"/>
               <w:jc w:val="left"/>
               <w:cnfStyle w:val="000000010000" w:firstRow="0" w:lastRow="0" w:firstColumn="0" w:lastColumn="0" w:oddVBand="0" w:evenVBand="0" w:oddHBand="0" w:evenHBand="1" w:firstRowFirstColumn="0" w:firstRowLastColumn="0" w:lastRowFirstColumn="0" w:lastRowLastColumn="0"/>
               <w:rPr>
                 <w:rFonts w:ascii="Arial" w:hAnsi="Arial" w:cs="Arial"/>
-                <w:szCs w:val="24"/>
-              </w:rPr>
-            </w:pPr>
-            <w:r>
-              <w:rPr>
-                <w:rFonts w:ascii="Arial" w:hAnsi="Arial" w:cs="Arial"/>
-                <w:szCs w:val="24"/>
-              </w:rPr>
-              <w:t>Edición de datos de alumno.</w:t>
+                <w:szCs w:val="20"/>
+              </w:rPr>
+            </w:pPr>
+            <w:r>
+              <w:rPr>
+                <w:rFonts w:ascii="Arial" w:hAnsi="Arial" w:cs="Arial"/>
+                <w:szCs w:val="20"/>
+              </w:rPr>
+              <w:t>Mostrar datos de los administradores</w:t>
             </w:r>
           </w:p>
         </w:tc>
         <w:tc>
           <w:tcPr>
             <w:tcW w:w="5811" w:type="dxa"/>
-          </w:tcPr>
-          <w:p>
-            <w:pPr>
-              <w:spacing w:line="360" w:lineRule="auto"/>
+            <w:vAlign w:val="center"/>
+          </w:tcPr>
+          <w:p>
+            <w:pPr>
               <w:ind w:firstLine="0"/>
               <w:jc w:val="left"/>
               <w:cnfStyle w:val="000000010000" w:firstRow="0" w:lastRow="0" w:firstColumn="0" w:lastColumn="0" w:oddVBand="0" w:evenVBand="0" w:oddHBand="0" w:evenHBand="1" w:firstRowFirstColumn="0" w:firstRowLastColumn="0" w:lastRowFirstColumn="0" w:lastRowLastColumn="0"/>
               <w:rPr>
                 <w:rFonts w:ascii="Arial" w:hAnsi="Arial" w:cs="Arial"/>
-                <w:szCs w:val="24"/>
-              </w:rPr>
-            </w:pPr>
-            <w:r>
-              <w:rPr>
-                <w:rFonts w:ascii="Arial" w:hAnsi="Arial" w:cs="Arial"/>
-                <w:szCs w:val="24"/>
-              </w:rPr>
-              <w:t>Los datos que se podrán editar de un alumno serán los siguientes: apellido paterno, apellido materno, nombre, sexo, grado, grupo, escolaridad y tutor.</w:t>
+                <w:szCs w:val="20"/>
+              </w:rPr>
+            </w:pPr>
+            <w:r>
+              <w:rPr>
+                <w:rFonts w:ascii="Arial" w:hAnsi="Arial" w:cs="Arial"/>
+                <w:szCs w:val="20"/>
+              </w:rPr>
+              <w:t>la página  web permitirá mostrar los datos de  un administrador registrado en el sistema solo visto por el súper administrador</w:t>
             </w:r>
           </w:p>
         </w:tc>
@@ -3035,7 +3119,7 @@
                 <w:rFonts w:ascii="Arial" w:hAnsi="Arial" w:cs="Arial"/>
                 <w:szCs w:val="24"/>
               </w:rPr>
-              <w:t>Alta de tutor.</w:t>
+              <w:t>Baja de matrícula.</w:t>
             </w:r>
           </w:p>
         </w:tc>
@@ -3059,7 +3143,7 @@
                 <w:rFonts w:ascii="Arial" w:hAnsi="Arial" w:cs="Arial"/>
                 <w:szCs w:val="24"/>
               </w:rPr>
-              <w:t>Para dar de alta un tutor (padre del estudiante) serán necesarios los siguientes datos: id tutor, apellido paterno, apellido materno, nombre, email, teléfono.</w:t>
+              <w:t>La baja de un alumno se hace en base a su matrícula ejecutada como una baja lógica (no se borrar el registro de la tabla alumnos).</w:t>
             </w:r>
           </w:p>
         </w:tc>
@@ -3112,7 +3196,7 @@
                 <w:rFonts w:ascii="Arial" w:hAnsi="Arial" w:cs="Arial"/>
                 <w:szCs w:val="24"/>
               </w:rPr>
-              <w:t>Edición de datos del tutor.</w:t>
+              <w:t>Inscripción.</w:t>
             </w:r>
           </w:p>
         </w:tc>
@@ -3136,7 +3220,7 @@
                 <w:rFonts w:ascii="Arial" w:hAnsi="Arial" w:cs="Arial"/>
                 <w:szCs w:val="24"/>
               </w:rPr>
-              <w:t>Los datos que se pueden editar de un tutor son los siguientes: apellido paterno, apellido materno, nombre, email, teléfono.</w:t>
+              <w:t>Al realizar una inscripción de un alumno deberá de llevar los siguientes datos: Matrícula (única), apellido paterno, apellido materno, nombre, sexo, estatus, grado y grupo, escolaridad, tutor.</w:t>
             </w:r>
           </w:p>
         </w:tc>
@@ -3189,7 +3273,7 @@
                 <w:rFonts w:ascii="Arial" w:hAnsi="Arial" w:cs="Arial"/>
                 <w:szCs w:val="24"/>
               </w:rPr>
-              <w:t>Realizar pagos.</w:t>
+              <w:t>Edición de datos de alumno.</w:t>
             </w:r>
           </w:p>
         </w:tc>
@@ -3213,7 +3297,7 @@
                 <w:rFonts w:ascii="Arial" w:hAnsi="Arial" w:cs="Arial"/>
                 <w:szCs w:val="24"/>
               </w:rPr>
-              <w:t>Para realizar un pago serán necesarios los siguientes datos: folio, mes, fecha actual, fecha límite del  pago, recargos, cantidad pagada, matrícula, id administrador.</w:t>
+              <w:t>Los datos que se podrán editar de un alumno serán los siguientes: apellido paterno, apellido materno, nombre, sexo, grado, grupo, escolaridad y tutor.</w:t>
             </w:r>
           </w:p>
         </w:tc>
@@ -3266,7 +3350,7 @@
                 <w:rFonts w:ascii="Arial" w:hAnsi="Arial" w:cs="Arial"/>
                 <w:szCs w:val="24"/>
               </w:rPr>
-              <w:t>Generar listas de grupos.</w:t>
+              <w:t>Alta de matrícula</w:t>
             </w:r>
           </w:p>
         </w:tc>
@@ -3290,7 +3374,7 @@
                 <w:rFonts w:ascii="Arial" w:hAnsi="Arial" w:cs="Arial"/>
                 <w:szCs w:val="24"/>
               </w:rPr>
-              <w:t>Las listas se generaran a partir de los siguientes datos: grado, grupo, ciclo y el estatus.</w:t>
+              <w:t xml:space="preserve">La reactivación de un alumno se hará mediante su matrícula. </w:t>
             </w:r>
           </w:p>
         </w:tc>
@@ -3343,7 +3427,7 @@
                 <w:rFonts w:ascii="Arial" w:hAnsi="Arial" w:cs="Arial"/>
                 <w:szCs w:val="24"/>
               </w:rPr>
-              <w:t>Historial de alumno.</w:t>
+              <w:t>Alta de tutor.</w:t>
             </w:r>
           </w:p>
         </w:tc>
@@ -3367,15 +3451,7 @@
                 <w:rFonts w:ascii="Arial" w:hAnsi="Arial" w:cs="Arial"/>
                 <w:szCs w:val="24"/>
               </w:rPr>
-              <w:t xml:space="preserve">El historial del alumno se generara atreves de su </w:t>
-            </w:r>
-            <w:r>
-              <w:rPr>
-                <w:rFonts w:ascii="Arial" w:hAnsi="Arial" w:cs="Arial"/>
-                <w:szCs w:val="24"/>
-              </w:rPr>
-              <w:lastRenderedPageBreak/>
-              <w:t>matrícula y este historial contendrá los pagos realizados anteriormente.</w:t>
+              <w:t>Para dar de alta un tutor (padre del estudiante) serán necesarios los siguientes datos: id tutor, apellido paterno, apellido materno, nombre, email, teléfono.</w:t>
             </w:r>
           </w:p>
         </w:tc>
@@ -3404,7 +3480,6 @@
                 <w:rFonts w:ascii="Arial" w:hAnsi="Arial" w:cs="Arial"/>
                 <w:szCs w:val="24"/>
               </w:rPr>
-              <w:lastRenderedPageBreak/>
               <w:t>RF_010</w:t>
             </w:r>
           </w:p>
@@ -3429,7 +3504,7 @@
                 <w:rFonts w:ascii="Arial" w:hAnsi="Arial" w:cs="Arial"/>
                 <w:szCs w:val="24"/>
               </w:rPr>
-              <w:t>Reportes de pagos realizados.</w:t>
+              <w:t>Edición de datos del tutor.</w:t>
             </w:r>
           </w:p>
         </w:tc>
@@ -3453,7 +3528,15 @@
                 <w:rFonts w:ascii="Arial" w:hAnsi="Arial" w:cs="Arial"/>
                 <w:szCs w:val="24"/>
               </w:rPr>
-              <w:t>Los reportes se realizarán a partir de 2 fechas la de inicio y la de fin del reporte y contendrá los pagos efectuados por un solo administrador entre esas 2 fechas.</w:t>
+              <w:t xml:space="preserve">Los datos que se pueden editar de un tutor son los siguientes: apellido paterno, apellido materno, </w:t>
+            </w:r>
+            <w:r>
+              <w:rPr>
+                <w:rFonts w:ascii="Arial" w:hAnsi="Arial" w:cs="Arial"/>
+                <w:szCs w:val="24"/>
+              </w:rPr>
+              <w:lastRenderedPageBreak/>
+              <w:t>nombre, email, teléfono.</w:t>
             </w:r>
           </w:p>
         </w:tc>
@@ -3482,6 +3565,7 @@
                 <w:rFonts w:ascii="Arial" w:hAnsi="Arial" w:cs="Arial"/>
                 <w:szCs w:val="24"/>
               </w:rPr>
+              <w:lastRenderedPageBreak/>
               <w:t>RF_011</w:t>
             </w:r>
           </w:p>
@@ -3506,7 +3590,7 @@
                 <w:rFonts w:ascii="Arial" w:hAnsi="Arial" w:cs="Arial"/>
                 <w:szCs w:val="24"/>
               </w:rPr>
-              <w:t>Agregar becas.</w:t>
+              <w:t>Realizar pagos.</w:t>
             </w:r>
           </w:p>
         </w:tc>
@@ -3530,7 +3614,7 @@
                 <w:rFonts w:ascii="Arial" w:hAnsi="Arial" w:cs="Arial"/>
                 <w:szCs w:val="24"/>
               </w:rPr>
-              <w:t>Para agregar una beca serán necesarios los siguientes datos: nombre del alumno y el descuento.</w:t>
+              <w:t>Para realizar un pago serán necesarios los siguientes datos: folio, mes, fecha actual, fecha límite del  pago, recargos, cantidad pagada, matrícula, id administrador.</w:t>
             </w:r>
           </w:p>
         </w:tc>
@@ -3583,7 +3667,7 @@
                 <w:rFonts w:ascii="Arial" w:hAnsi="Arial" w:cs="Arial"/>
                 <w:szCs w:val="24"/>
               </w:rPr>
-              <w:t>Edición de datos de becas.</w:t>
+              <w:t>Generar listas de grupos.</w:t>
             </w:r>
           </w:p>
         </w:tc>
@@ -3607,7 +3691,7 @@
                 <w:rFonts w:ascii="Arial" w:hAnsi="Arial" w:cs="Arial"/>
                 <w:szCs w:val="24"/>
               </w:rPr>
-              <w:t>Los datos que se podrán editar de una beca serán: el nombre y el descuento.</w:t>
+              <w:t>Las listas se generaran a partir de los siguientes datos: grado, grupo, ciclo y el estatus.</w:t>
             </w:r>
           </w:p>
         </w:tc>
@@ -3660,7 +3744,7 @@
                 <w:rFonts w:ascii="Arial" w:hAnsi="Arial" w:cs="Arial"/>
                 <w:szCs w:val="24"/>
               </w:rPr>
-              <w:t>Conexión a base de datos.</w:t>
+              <w:t>Historial de alumno.</w:t>
             </w:r>
           </w:p>
         </w:tc>
@@ -3684,8 +3768,594 @@
                 <w:rFonts w:ascii="Arial" w:hAnsi="Arial" w:cs="Arial"/>
                 <w:szCs w:val="24"/>
               </w:rPr>
-              <w:t>El sitio web tendrá conexión a una sola base de datos que contendrá los datos almacenados por los administradores usando el patrón de diseño Singleton.</w:t>
-            </w:r>
+              <w:t>El historial del alumno se generara atreves de su matrícula y este historial contendrá los pagos realizados anteriormente.</w:t>
+            </w:r>
+          </w:p>
+        </w:tc>
+      </w:tr>
+      <w:tr>
+        <w:trPr>
+          <w:cnfStyle w:val="000000010000" w:firstRow="0" w:lastRow="0" w:firstColumn="0" w:lastColumn="0" w:oddVBand="0" w:evenVBand="0" w:oddHBand="0" w:evenHBand="1" w:firstRowFirstColumn="0" w:firstRowLastColumn="0" w:lastRowFirstColumn="0" w:lastRowLastColumn="0"/>
+        </w:trPr>
+        <w:tc>
+          <w:tcPr>
+            <w:cnfStyle w:val="001000000000" w:firstRow="0" w:lastRow="0" w:firstColumn="1" w:lastColumn="0" w:oddVBand="0" w:evenVBand="0" w:oddHBand="0" w:evenHBand="0" w:firstRowFirstColumn="0" w:firstRowLastColumn="0" w:lastRowFirstColumn="0" w:lastRowLastColumn="0"/>
+            <w:tcW w:w="1384" w:type="dxa"/>
+          </w:tcPr>
+          <w:p>
+            <w:pPr>
+              <w:spacing w:line="360" w:lineRule="auto"/>
+              <w:ind w:firstLine="0"/>
+              <w:jc w:val="center"/>
+              <w:rPr>
+                <w:rFonts w:ascii="Arial" w:hAnsi="Arial" w:cs="Arial"/>
+                <w:szCs w:val="24"/>
+              </w:rPr>
+            </w:pPr>
+            <w:r>
+              <w:rPr>
+                <w:rFonts w:ascii="Arial" w:hAnsi="Arial" w:cs="Arial"/>
+                <w:szCs w:val="24"/>
+              </w:rPr>
+              <w:t>RF_0014</w:t>
+            </w:r>
+          </w:p>
+        </w:tc>
+        <w:tc>
+          <w:tcPr>
+            <w:tcW w:w="2552" w:type="dxa"/>
+          </w:tcPr>
+          <w:p>
+            <w:pPr>
+              <w:spacing w:line="360" w:lineRule="auto"/>
+              <w:ind w:firstLine="0"/>
+              <w:jc w:val="left"/>
+              <w:cnfStyle w:val="000000010000" w:firstRow="0" w:lastRow="0" w:firstColumn="0" w:lastColumn="0" w:oddVBand="0" w:evenVBand="0" w:oddHBand="0" w:evenHBand="1" w:firstRowFirstColumn="0" w:firstRowLastColumn="0" w:lastRowFirstColumn="0" w:lastRowLastColumn="0"/>
+              <w:rPr>
+                <w:rFonts w:ascii="Arial" w:hAnsi="Arial" w:cs="Arial"/>
+                <w:szCs w:val="24"/>
+              </w:rPr>
+            </w:pPr>
+            <w:r>
+              <w:rPr>
+                <w:rFonts w:ascii="Arial" w:hAnsi="Arial" w:cs="Arial"/>
+                <w:szCs w:val="24"/>
+              </w:rPr>
+              <w:t>Reportes de pagos realizados.</w:t>
+            </w:r>
+          </w:p>
+        </w:tc>
+        <w:tc>
+          <w:tcPr>
+            <w:tcW w:w="5811" w:type="dxa"/>
+          </w:tcPr>
+          <w:p>
+            <w:pPr>
+              <w:spacing w:line="360" w:lineRule="auto"/>
+              <w:ind w:firstLine="0"/>
+              <w:jc w:val="left"/>
+              <w:cnfStyle w:val="000000010000" w:firstRow="0" w:lastRow="0" w:firstColumn="0" w:lastColumn="0" w:oddVBand="0" w:evenVBand="0" w:oddHBand="0" w:evenHBand="1" w:firstRowFirstColumn="0" w:firstRowLastColumn="0" w:lastRowFirstColumn="0" w:lastRowLastColumn="0"/>
+              <w:rPr>
+                <w:rFonts w:ascii="Arial" w:hAnsi="Arial" w:cs="Arial"/>
+                <w:szCs w:val="24"/>
+              </w:rPr>
+            </w:pPr>
+            <w:r>
+              <w:rPr>
+                <w:rFonts w:ascii="Arial" w:hAnsi="Arial" w:cs="Arial"/>
+                <w:szCs w:val="24"/>
+              </w:rPr>
+              <w:t>Los reportes se realizarán a partir de 2 fechas la de inicio y la de fin del reporte y contendrá los pagos efectuados por un solo administrador entre esas 2 fechas.</w:t>
+            </w:r>
+          </w:p>
+        </w:tc>
+      </w:tr>
+      <w:tr>
+        <w:trPr>
+          <w:cnfStyle w:val="000000100000" w:firstRow="0" w:lastRow="0" w:firstColumn="0" w:lastColumn="0" w:oddVBand="0" w:evenVBand="0" w:oddHBand="1" w:evenHBand="0" w:firstRowFirstColumn="0" w:firstRowLastColumn="0" w:lastRowFirstColumn="0" w:lastRowLastColumn="0"/>
+        </w:trPr>
+        <w:tc>
+          <w:tcPr>
+            <w:cnfStyle w:val="001000000000" w:firstRow="0" w:lastRow="0" w:firstColumn="1" w:lastColumn="0" w:oddVBand="0" w:evenVBand="0" w:oddHBand="0" w:evenHBand="0" w:firstRowFirstColumn="0" w:firstRowLastColumn="0" w:lastRowFirstColumn="0" w:lastRowLastColumn="0"/>
+            <w:tcW w:w="1384" w:type="dxa"/>
+          </w:tcPr>
+          <w:p>
+            <w:pPr>
+              <w:spacing w:line="360" w:lineRule="auto"/>
+              <w:ind w:firstLine="0"/>
+              <w:jc w:val="center"/>
+              <w:rPr>
+                <w:rFonts w:ascii="Arial" w:hAnsi="Arial" w:cs="Arial"/>
+                <w:szCs w:val="24"/>
+              </w:rPr>
+            </w:pPr>
+            <w:r>
+              <w:rPr>
+                <w:rFonts w:ascii="Arial" w:hAnsi="Arial" w:cs="Arial"/>
+                <w:szCs w:val="24"/>
+              </w:rPr>
+              <w:t>RF_0015</w:t>
+            </w:r>
+          </w:p>
+        </w:tc>
+        <w:tc>
+          <w:tcPr>
+            <w:tcW w:w="2552" w:type="dxa"/>
+          </w:tcPr>
+          <w:p>
+            <w:pPr>
+              <w:spacing w:line="360" w:lineRule="auto"/>
+              <w:ind w:firstLine="0"/>
+              <w:jc w:val="left"/>
+              <w:cnfStyle w:val="000000100000" w:firstRow="0" w:lastRow="0" w:firstColumn="0" w:lastColumn="0" w:oddVBand="0" w:evenVBand="0" w:oddHBand="1" w:evenHBand="0" w:firstRowFirstColumn="0" w:firstRowLastColumn="0" w:lastRowFirstColumn="0" w:lastRowLastColumn="0"/>
+              <w:rPr>
+                <w:rFonts w:ascii="Arial" w:hAnsi="Arial" w:cs="Arial"/>
+                <w:szCs w:val="24"/>
+              </w:rPr>
+            </w:pPr>
+            <w:r>
+              <w:rPr>
+                <w:rFonts w:ascii="Arial" w:hAnsi="Arial" w:cs="Arial"/>
+                <w:szCs w:val="24"/>
+              </w:rPr>
+              <w:t>Agregar becas.</w:t>
+            </w:r>
+          </w:p>
+        </w:tc>
+        <w:tc>
+          <w:tcPr>
+            <w:tcW w:w="5811" w:type="dxa"/>
+          </w:tcPr>
+          <w:p>
+            <w:pPr>
+              <w:spacing w:line="360" w:lineRule="auto"/>
+              <w:ind w:firstLine="0"/>
+              <w:jc w:val="left"/>
+              <w:cnfStyle w:val="000000100000" w:firstRow="0" w:lastRow="0" w:firstColumn="0" w:lastColumn="0" w:oddVBand="0" w:evenVBand="0" w:oddHBand="1" w:evenHBand="0" w:firstRowFirstColumn="0" w:firstRowLastColumn="0" w:lastRowFirstColumn="0" w:lastRowLastColumn="0"/>
+              <w:rPr>
+                <w:rFonts w:ascii="Arial" w:hAnsi="Arial" w:cs="Arial"/>
+                <w:szCs w:val="24"/>
+              </w:rPr>
+            </w:pPr>
+            <w:r>
+              <w:rPr>
+                <w:rFonts w:ascii="Arial" w:hAnsi="Arial" w:cs="Arial"/>
+                <w:szCs w:val="24"/>
+              </w:rPr>
+              <w:t>Para agregar una beca serán necesarios los siguientes datos: nombre del alumno y el descuento.</w:t>
+            </w:r>
+          </w:p>
+        </w:tc>
+      </w:tr>
+      <w:tr>
+        <w:trPr>
+          <w:cnfStyle w:val="000000010000" w:firstRow="0" w:lastRow="0" w:firstColumn="0" w:lastColumn="0" w:oddVBand="0" w:evenVBand="0" w:oddHBand="0" w:evenHBand="1" w:firstRowFirstColumn="0" w:firstRowLastColumn="0" w:lastRowFirstColumn="0" w:lastRowLastColumn="0"/>
+        </w:trPr>
+        <w:tc>
+          <w:tcPr>
+            <w:cnfStyle w:val="001000000000" w:firstRow="0" w:lastRow="0" w:firstColumn="1" w:lastColumn="0" w:oddVBand="0" w:evenVBand="0" w:oddHBand="0" w:evenHBand="0" w:firstRowFirstColumn="0" w:firstRowLastColumn="0" w:lastRowFirstColumn="0" w:lastRowLastColumn="0"/>
+            <w:tcW w:w="1384" w:type="dxa"/>
+          </w:tcPr>
+          <w:p>
+            <w:pPr>
+              <w:spacing w:line="360" w:lineRule="auto"/>
+              <w:ind w:firstLine="0"/>
+              <w:jc w:val="center"/>
+              <w:rPr>
+                <w:rFonts w:ascii="Arial" w:hAnsi="Arial" w:cs="Arial"/>
+                <w:szCs w:val="24"/>
+              </w:rPr>
+            </w:pPr>
+            <w:r>
+              <w:rPr>
+                <w:rFonts w:ascii="Arial" w:hAnsi="Arial" w:cs="Arial"/>
+                <w:szCs w:val="24"/>
+              </w:rPr>
+              <w:t>RF_0016</w:t>
+            </w:r>
+          </w:p>
+        </w:tc>
+        <w:tc>
+          <w:tcPr>
+            <w:tcW w:w="2552" w:type="dxa"/>
+          </w:tcPr>
+          <w:p>
+            <w:pPr>
+              <w:spacing w:line="360" w:lineRule="auto"/>
+              <w:ind w:firstLine="0"/>
+              <w:jc w:val="left"/>
+              <w:cnfStyle w:val="000000010000" w:firstRow="0" w:lastRow="0" w:firstColumn="0" w:lastColumn="0" w:oddVBand="0" w:evenVBand="0" w:oddHBand="0" w:evenHBand="1" w:firstRowFirstColumn="0" w:firstRowLastColumn="0" w:lastRowFirstColumn="0" w:lastRowLastColumn="0"/>
+              <w:rPr>
+                <w:rFonts w:ascii="Arial" w:hAnsi="Arial" w:cs="Arial"/>
+                <w:szCs w:val="24"/>
+              </w:rPr>
+            </w:pPr>
+            <w:r>
+              <w:rPr>
+                <w:rFonts w:ascii="Arial" w:hAnsi="Arial" w:cs="Arial"/>
+                <w:szCs w:val="24"/>
+              </w:rPr>
+              <w:t>Edición de datos de becas.</w:t>
+            </w:r>
+          </w:p>
+        </w:tc>
+        <w:tc>
+          <w:tcPr>
+            <w:tcW w:w="5811" w:type="dxa"/>
+          </w:tcPr>
+          <w:p>
+            <w:pPr>
+              <w:spacing w:line="360" w:lineRule="auto"/>
+              <w:ind w:firstLine="0"/>
+              <w:jc w:val="left"/>
+              <w:cnfStyle w:val="000000010000" w:firstRow="0" w:lastRow="0" w:firstColumn="0" w:lastColumn="0" w:oddVBand="0" w:evenVBand="0" w:oddHBand="0" w:evenHBand="1" w:firstRowFirstColumn="0" w:firstRowLastColumn="0" w:lastRowFirstColumn="0" w:lastRowLastColumn="0"/>
+              <w:rPr>
+                <w:rFonts w:ascii="Arial" w:hAnsi="Arial" w:cs="Arial"/>
+                <w:szCs w:val="24"/>
+              </w:rPr>
+            </w:pPr>
+            <w:r>
+              <w:rPr>
+                <w:rFonts w:ascii="Arial" w:hAnsi="Arial" w:cs="Arial"/>
+                <w:szCs w:val="24"/>
+              </w:rPr>
+              <w:t>Los datos que se podrán editar de una beca serán: el nombre y el descuento.</w:t>
+            </w:r>
+          </w:p>
+        </w:tc>
+      </w:tr>
+      <w:tr>
+        <w:trPr>
+          <w:cnfStyle w:val="000000100000" w:firstRow="0" w:lastRow="0" w:firstColumn="0" w:lastColumn="0" w:oddVBand="0" w:evenVBand="0" w:oddHBand="1" w:evenHBand="0" w:firstRowFirstColumn="0" w:firstRowLastColumn="0" w:lastRowFirstColumn="0" w:lastRowLastColumn="0"/>
+        </w:trPr>
+        <w:tc>
+          <w:tcPr>
+            <w:cnfStyle w:val="001000000000" w:firstRow="0" w:lastRow="0" w:firstColumn="1" w:lastColumn="0" w:oddVBand="0" w:evenVBand="0" w:oddHBand="0" w:evenHBand="0" w:firstRowFirstColumn="0" w:firstRowLastColumn="0" w:lastRowFirstColumn="0" w:lastRowLastColumn="0"/>
+            <w:tcW w:w="1384" w:type="dxa"/>
+          </w:tcPr>
+          <w:p>
+            <w:pPr>
+              <w:spacing w:line="360" w:lineRule="auto"/>
+              <w:ind w:firstLine="0"/>
+              <w:jc w:val="center"/>
+              <w:rPr>
+                <w:rFonts w:ascii="Arial" w:hAnsi="Arial" w:cs="Arial"/>
+                <w:szCs w:val="24"/>
+              </w:rPr>
+            </w:pPr>
+            <w:r>
+              <w:rPr>
+                <w:rFonts w:ascii="Arial" w:hAnsi="Arial" w:cs="Arial"/>
+                <w:szCs w:val="24"/>
+              </w:rPr>
+              <w:t>RF_0017</w:t>
+            </w:r>
+          </w:p>
+        </w:tc>
+        <w:tc>
+          <w:tcPr>
+            <w:tcW w:w="2552" w:type="dxa"/>
+          </w:tcPr>
+          <w:p>
+            <w:pPr>
+              <w:spacing w:line="360" w:lineRule="auto"/>
+              <w:ind w:firstLine="0"/>
+              <w:jc w:val="left"/>
+              <w:cnfStyle w:val="000000100000" w:firstRow="0" w:lastRow="0" w:firstColumn="0" w:lastColumn="0" w:oddVBand="0" w:evenVBand="0" w:oddHBand="1" w:evenHBand="0" w:firstRowFirstColumn="0" w:firstRowLastColumn="0" w:lastRowFirstColumn="0" w:lastRowLastColumn="0"/>
+              <w:rPr>
+                <w:rFonts w:ascii="Arial" w:hAnsi="Arial" w:cs="Arial"/>
+                <w:szCs w:val="24"/>
+              </w:rPr>
+            </w:pPr>
+            <w:r>
+              <w:rPr>
+                <w:rFonts w:ascii="Arial" w:hAnsi="Arial" w:cs="Arial"/>
+                <w:szCs w:val="24"/>
+              </w:rPr>
+              <w:t>Conexión a base de datos.</w:t>
+            </w:r>
+          </w:p>
+        </w:tc>
+        <w:tc>
+          <w:tcPr>
+            <w:tcW w:w="5811" w:type="dxa"/>
+          </w:tcPr>
+          <w:p>
+            <w:pPr>
+              <w:spacing w:line="360" w:lineRule="auto"/>
+              <w:ind w:firstLine="0"/>
+              <w:jc w:val="left"/>
+              <w:cnfStyle w:val="000000100000" w:firstRow="0" w:lastRow="0" w:firstColumn="0" w:lastColumn="0" w:oddVBand="0" w:evenVBand="0" w:oddHBand="1" w:evenHBand="0" w:firstRowFirstColumn="0" w:firstRowLastColumn="0" w:lastRowFirstColumn="0" w:lastRowLastColumn="0"/>
+              <w:rPr>
+                <w:rFonts w:ascii="Arial" w:hAnsi="Arial" w:cs="Arial"/>
+                <w:szCs w:val="24"/>
+              </w:rPr>
+            </w:pPr>
+            <w:r>
+              <w:rPr>
+                <w:rFonts w:ascii="Arial" w:hAnsi="Arial" w:cs="Arial"/>
+                <w:szCs w:val="24"/>
+              </w:rPr>
+              <w:t xml:space="preserve">El sitio web tendrá conexión a una sola base de datos que contendrá los datos almacenados por los administradores usando el patrón de diseño </w:t>
+            </w:r>
+            <w:proofErr w:type="spellStart"/>
+            <w:r>
+              <w:rPr>
+                <w:rFonts w:ascii="Arial" w:hAnsi="Arial" w:cs="Arial"/>
+                <w:szCs w:val="24"/>
+              </w:rPr>
+              <w:t>Singleton</w:t>
+            </w:r>
+            <w:proofErr w:type="spellEnd"/>
+            <w:r>
+              <w:rPr>
+                <w:rFonts w:ascii="Arial" w:hAnsi="Arial" w:cs="Arial"/>
+                <w:szCs w:val="24"/>
+              </w:rPr>
+              <w:t>.</w:t>
+            </w:r>
+          </w:p>
+        </w:tc>
+      </w:tr>
+      <w:tr>
+        <w:trPr>
+          <w:cnfStyle w:val="000000010000" w:firstRow="0" w:lastRow="0" w:firstColumn="0" w:lastColumn="0" w:oddVBand="0" w:evenVBand="0" w:oddHBand="0" w:evenHBand="1" w:firstRowFirstColumn="0" w:firstRowLastColumn="0" w:lastRowFirstColumn="0" w:lastRowLastColumn="0"/>
+        </w:trPr>
+        <w:tc>
+          <w:tcPr>
+            <w:cnfStyle w:val="001000000000" w:firstRow="0" w:lastRow="0" w:firstColumn="1" w:lastColumn="0" w:oddVBand="0" w:evenVBand="0" w:oddHBand="0" w:evenHBand="0" w:firstRowFirstColumn="0" w:firstRowLastColumn="0" w:lastRowFirstColumn="0" w:lastRowLastColumn="0"/>
+            <w:tcW w:w="1384" w:type="dxa"/>
+          </w:tcPr>
+          <w:p>
+            <w:pPr>
+              <w:spacing w:line="360" w:lineRule="auto"/>
+              <w:ind w:firstLine="0"/>
+              <w:jc w:val="center"/>
+              <w:rPr>
+                <w:rFonts w:ascii="Arial" w:hAnsi="Arial" w:cs="Arial"/>
+                <w:szCs w:val="24"/>
+              </w:rPr>
+            </w:pPr>
+            <w:r>
+              <w:rPr>
+                <w:rFonts w:ascii="Arial" w:hAnsi="Arial" w:cs="Arial"/>
+                <w:szCs w:val="24"/>
+              </w:rPr>
+              <w:t>RF_0018</w:t>
+            </w:r>
+          </w:p>
+        </w:tc>
+        <w:tc>
+          <w:tcPr>
+            <w:tcW w:w="2552" w:type="dxa"/>
+          </w:tcPr>
+          <w:p>
+            <w:pPr>
+              <w:spacing w:line="360" w:lineRule="auto"/>
+              <w:ind w:firstLine="0"/>
+              <w:jc w:val="left"/>
+              <w:cnfStyle w:val="000000010000" w:firstRow="0" w:lastRow="0" w:firstColumn="0" w:lastColumn="0" w:oddVBand="0" w:evenVBand="0" w:oddHBand="0" w:evenHBand="1" w:firstRowFirstColumn="0" w:firstRowLastColumn="0" w:lastRowFirstColumn="0" w:lastRowLastColumn="0"/>
+              <w:rPr>
+                <w:rFonts w:ascii="Arial" w:hAnsi="Arial" w:cs="Arial"/>
+                <w:szCs w:val="24"/>
+              </w:rPr>
+            </w:pPr>
+            <w:proofErr w:type="spellStart"/>
+            <w:r>
+              <w:rPr>
+                <w:rFonts w:ascii="Arial" w:hAnsi="Arial" w:cs="Arial"/>
+                <w:szCs w:val="24"/>
+              </w:rPr>
+              <w:t>Login</w:t>
+            </w:r>
+            <w:proofErr w:type="spellEnd"/>
+          </w:p>
+        </w:tc>
+        <w:tc>
+          <w:tcPr>
+            <w:tcW w:w="5811" w:type="dxa"/>
+          </w:tcPr>
+          <w:p>
+            <w:pPr>
+              <w:spacing w:line="360" w:lineRule="auto"/>
+              <w:ind w:firstLine="0"/>
+              <w:jc w:val="left"/>
+              <w:cnfStyle w:val="000000010000" w:firstRow="0" w:lastRow="0" w:firstColumn="0" w:lastColumn="0" w:oddVBand="0" w:evenVBand="0" w:oddHBand="0" w:evenHBand="1" w:firstRowFirstColumn="0" w:firstRowLastColumn="0" w:lastRowFirstColumn="0" w:lastRowLastColumn="0"/>
+              <w:rPr>
+                <w:rFonts w:ascii="Arial" w:hAnsi="Arial" w:cs="Arial"/>
+                <w:szCs w:val="24"/>
+              </w:rPr>
+            </w:pPr>
+            <w:r>
+              <w:rPr>
+                <w:rFonts w:ascii="Arial" w:hAnsi="Arial" w:cs="Arial"/>
+                <w:szCs w:val="24"/>
+              </w:rPr>
+              <w:t xml:space="preserve">El </w:t>
+            </w:r>
+            <w:proofErr w:type="spellStart"/>
+            <w:r>
+              <w:rPr>
+                <w:rFonts w:ascii="Arial" w:hAnsi="Arial" w:cs="Arial"/>
+                <w:szCs w:val="24"/>
+              </w:rPr>
+              <w:t>login</w:t>
+            </w:r>
+            <w:proofErr w:type="spellEnd"/>
+            <w:r>
+              <w:rPr>
+                <w:rFonts w:ascii="Arial" w:hAnsi="Arial" w:cs="Arial"/>
+                <w:szCs w:val="24"/>
+              </w:rPr>
+              <w:t xml:space="preserve"> se hará con 2 campos llamados nombre de usuario y contraseña</w:t>
+            </w:r>
+          </w:p>
+        </w:tc>
+      </w:tr>
+      <w:tr>
+        <w:trPr>
+          <w:cnfStyle w:val="000000100000" w:firstRow="0" w:lastRow="0" w:firstColumn="0" w:lastColumn="0" w:oddVBand="0" w:evenVBand="0" w:oddHBand="1" w:evenHBand="0" w:firstRowFirstColumn="0" w:firstRowLastColumn="0" w:lastRowFirstColumn="0" w:lastRowLastColumn="0"/>
+        </w:trPr>
+        <w:tc>
+          <w:tcPr>
+            <w:cnfStyle w:val="001000000000" w:firstRow="0" w:lastRow="0" w:firstColumn="1" w:lastColumn="0" w:oddVBand="0" w:evenVBand="0" w:oddHBand="0" w:evenHBand="0" w:firstRowFirstColumn="0" w:firstRowLastColumn="0" w:lastRowFirstColumn="0" w:lastRowLastColumn="0"/>
+            <w:tcW w:w="1384" w:type="dxa"/>
+          </w:tcPr>
+          <w:p>
+            <w:pPr>
+              <w:spacing w:line="360" w:lineRule="auto"/>
+              <w:ind w:firstLine="0"/>
+              <w:jc w:val="center"/>
+              <w:rPr>
+                <w:rFonts w:ascii="Arial" w:hAnsi="Arial" w:cs="Arial"/>
+                <w:szCs w:val="24"/>
+              </w:rPr>
+            </w:pPr>
+          </w:p>
+        </w:tc>
+        <w:tc>
+          <w:tcPr>
+            <w:tcW w:w="2552" w:type="dxa"/>
+          </w:tcPr>
+          <w:p>
+            <w:pPr>
+              <w:spacing w:line="360" w:lineRule="auto"/>
+              <w:ind w:firstLine="0"/>
+              <w:jc w:val="left"/>
+              <w:cnfStyle w:val="000000100000" w:firstRow="0" w:lastRow="0" w:firstColumn="0" w:lastColumn="0" w:oddVBand="0" w:evenVBand="0" w:oddHBand="1" w:evenHBand="0" w:firstRowFirstColumn="0" w:firstRowLastColumn="0" w:lastRowFirstColumn="0" w:lastRowLastColumn="0"/>
+              <w:rPr>
+                <w:rFonts w:ascii="Arial" w:hAnsi="Arial" w:cs="Arial"/>
+                <w:szCs w:val="24"/>
+              </w:rPr>
+            </w:pPr>
+          </w:p>
+        </w:tc>
+        <w:tc>
+          <w:tcPr>
+            <w:tcW w:w="5811" w:type="dxa"/>
+          </w:tcPr>
+          <w:p>
+            <w:pPr>
+              <w:spacing w:line="360" w:lineRule="auto"/>
+              <w:ind w:firstLine="0"/>
+              <w:jc w:val="left"/>
+              <w:cnfStyle w:val="000000100000" w:firstRow="0" w:lastRow="0" w:firstColumn="0" w:lastColumn="0" w:oddVBand="0" w:evenVBand="0" w:oddHBand="1" w:evenHBand="0" w:firstRowFirstColumn="0" w:firstRowLastColumn="0" w:lastRowFirstColumn="0" w:lastRowLastColumn="0"/>
+              <w:rPr>
+                <w:rFonts w:ascii="Arial" w:hAnsi="Arial" w:cs="Arial"/>
+                <w:szCs w:val="24"/>
+              </w:rPr>
+            </w:pPr>
+          </w:p>
+        </w:tc>
+      </w:tr>
+      <w:tr>
+        <w:trPr>
+          <w:cnfStyle w:val="000000010000" w:firstRow="0" w:lastRow="0" w:firstColumn="0" w:lastColumn="0" w:oddVBand="0" w:evenVBand="0" w:oddHBand="0" w:evenHBand="1" w:firstRowFirstColumn="0" w:firstRowLastColumn="0" w:lastRowFirstColumn="0" w:lastRowLastColumn="0"/>
+        </w:trPr>
+        <w:tc>
+          <w:tcPr>
+            <w:cnfStyle w:val="001000000000" w:firstRow="0" w:lastRow="0" w:firstColumn="1" w:lastColumn="0" w:oddVBand="0" w:evenVBand="0" w:oddHBand="0" w:evenHBand="0" w:firstRowFirstColumn="0" w:firstRowLastColumn="0" w:lastRowFirstColumn="0" w:lastRowLastColumn="0"/>
+            <w:tcW w:w="1384" w:type="dxa"/>
+          </w:tcPr>
+          <w:p>
+            <w:pPr>
+              <w:spacing w:line="360" w:lineRule="auto"/>
+              <w:ind w:firstLine="0"/>
+              <w:jc w:val="center"/>
+              <w:rPr>
+                <w:rFonts w:ascii="Arial" w:hAnsi="Arial" w:cs="Arial"/>
+                <w:szCs w:val="24"/>
+              </w:rPr>
+            </w:pPr>
+          </w:p>
+        </w:tc>
+        <w:tc>
+          <w:tcPr>
+            <w:tcW w:w="2552" w:type="dxa"/>
+          </w:tcPr>
+          <w:p>
+            <w:pPr>
+              <w:spacing w:line="360" w:lineRule="auto"/>
+              <w:ind w:firstLine="0"/>
+              <w:jc w:val="left"/>
+              <w:cnfStyle w:val="000000010000" w:firstRow="0" w:lastRow="0" w:firstColumn="0" w:lastColumn="0" w:oddVBand="0" w:evenVBand="0" w:oddHBand="0" w:evenHBand="1" w:firstRowFirstColumn="0" w:firstRowLastColumn="0" w:lastRowFirstColumn="0" w:lastRowLastColumn="0"/>
+              <w:rPr>
+                <w:rFonts w:ascii="Arial" w:hAnsi="Arial" w:cs="Arial"/>
+                <w:szCs w:val="24"/>
+              </w:rPr>
+            </w:pPr>
+          </w:p>
+        </w:tc>
+        <w:tc>
+          <w:tcPr>
+            <w:tcW w:w="5811" w:type="dxa"/>
+          </w:tcPr>
+          <w:p>
+            <w:pPr>
+              <w:spacing w:line="360" w:lineRule="auto"/>
+              <w:ind w:firstLine="0"/>
+              <w:jc w:val="left"/>
+              <w:cnfStyle w:val="000000010000" w:firstRow="0" w:lastRow="0" w:firstColumn="0" w:lastColumn="0" w:oddVBand="0" w:evenVBand="0" w:oddHBand="0" w:evenHBand="1" w:firstRowFirstColumn="0" w:firstRowLastColumn="0" w:lastRowFirstColumn="0" w:lastRowLastColumn="0"/>
+              <w:rPr>
+                <w:rFonts w:ascii="Arial" w:hAnsi="Arial" w:cs="Arial"/>
+                <w:szCs w:val="24"/>
+              </w:rPr>
+            </w:pPr>
+          </w:p>
+        </w:tc>
+      </w:tr>
+      <w:tr>
+        <w:trPr>
+          <w:cnfStyle w:val="000000100000" w:firstRow="0" w:lastRow="0" w:firstColumn="0" w:lastColumn="0" w:oddVBand="0" w:evenVBand="0" w:oddHBand="1" w:evenHBand="0" w:firstRowFirstColumn="0" w:firstRowLastColumn="0" w:lastRowFirstColumn="0" w:lastRowLastColumn="0"/>
+        </w:trPr>
+        <w:tc>
+          <w:tcPr>
+            <w:cnfStyle w:val="001000000000" w:firstRow="0" w:lastRow="0" w:firstColumn="1" w:lastColumn="0" w:oddVBand="0" w:evenVBand="0" w:oddHBand="0" w:evenHBand="0" w:firstRowFirstColumn="0" w:firstRowLastColumn="0" w:lastRowFirstColumn="0" w:lastRowLastColumn="0"/>
+            <w:tcW w:w="1384" w:type="dxa"/>
+          </w:tcPr>
+          <w:p>
+            <w:pPr>
+              <w:spacing w:line="360" w:lineRule="auto"/>
+              <w:ind w:firstLine="0"/>
+              <w:rPr>
+                <w:rFonts w:ascii="Arial" w:hAnsi="Arial" w:cs="Arial"/>
+                <w:szCs w:val="24"/>
+              </w:rPr>
+            </w:pPr>
+          </w:p>
+        </w:tc>
+        <w:tc>
+          <w:tcPr>
+            <w:tcW w:w="2552" w:type="dxa"/>
+          </w:tcPr>
+          <w:p>
+            <w:pPr>
+              <w:spacing w:line="360" w:lineRule="auto"/>
+              <w:ind w:firstLine="0"/>
+              <w:jc w:val="left"/>
+              <w:cnfStyle w:val="000000100000" w:firstRow="0" w:lastRow="0" w:firstColumn="0" w:lastColumn="0" w:oddVBand="0" w:evenVBand="0" w:oddHBand="1" w:evenHBand="0" w:firstRowFirstColumn="0" w:firstRowLastColumn="0" w:lastRowFirstColumn="0" w:lastRowLastColumn="0"/>
+              <w:rPr>
+                <w:rFonts w:ascii="Arial" w:hAnsi="Arial" w:cs="Arial"/>
+                <w:szCs w:val="24"/>
+              </w:rPr>
+            </w:pPr>
+          </w:p>
+        </w:tc>
+        <w:tc>
+          <w:tcPr>
+            <w:tcW w:w="5811" w:type="dxa"/>
+          </w:tcPr>
+          <w:p>
+            <w:pPr>
+              <w:spacing w:line="360" w:lineRule="auto"/>
+              <w:ind w:firstLine="0"/>
+              <w:jc w:val="left"/>
+              <w:cnfStyle w:val="000000100000" w:firstRow="0" w:lastRow="0" w:firstColumn="0" w:lastColumn="0" w:oddVBand="0" w:evenVBand="0" w:oddHBand="1" w:evenHBand="0" w:firstRowFirstColumn="0" w:firstRowLastColumn="0" w:lastRowFirstColumn="0" w:lastRowLastColumn="0"/>
+              <w:rPr>
+                <w:rFonts w:ascii="Arial" w:hAnsi="Arial" w:cs="Arial"/>
+                <w:szCs w:val="24"/>
+              </w:rPr>
+            </w:pPr>
           </w:p>
         </w:tc>
       </w:tr>
@@ -4183,7 +4853,43 @@
               <w:rPr>
                 <w:rFonts w:ascii="Arial" w:hAnsi="Arial" w:cs="Arial"/>
               </w:rPr>
-              <w:t>El sitio web lado administrador contara con 2 tipos de administradores, los súper administradores y los administradores con el fin de mantener un orden jera jico de permisos en ciertas acciones.</w:t>
+              <w:t>El sistema we</w:t>
+            </w:r>
+            <w:r>
+              <w:rPr>
+                <w:rFonts w:ascii="Arial" w:hAnsi="Arial" w:cs="Arial"/>
+              </w:rPr>
+              <w:t>b</w:t>
+            </w:r>
+            <w:r>
+              <w:rPr>
+                <w:rFonts w:ascii="Arial" w:hAnsi="Arial" w:cs="Arial"/>
+              </w:rPr>
+              <w:t xml:space="preserve"> tendrá dos tipos de administradores un administrador normal y un súper administrador para administrar admi</w:t>
+            </w:r>
+            <w:r>
+              <w:rPr>
+                <w:rFonts w:ascii="Arial" w:hAnsi="Arial" w:cs="Arial"/>
+              </w:rPr>
+              <w:t>ni</w:t>
+            </w:r>
+            <w:r>
+              <w:rPr>
+                <w:rFonts w:ascii="Arial" w:hAnsi="Arial" w:cs="Arial"/>
+              </w:rPr>
+              <w:t>stradores</w:t>
+            </w:r>
+            <w:r>
+              <w:rPr>
+                <w:rFonts w:ascii="Arial" w:hAnsi="Arial" w:cs="Arial"/>
+              </w:rPr>
+              <w:t xml:space="preserve"> </w:t>
+            </w:r>
+            <w:r>
+              <w:rPr>
+                <w:rFonts w:ascii="Arial" w:hAnsi="Arial" w:cs="Arial"/>
+              </w:rPr>
+              <w:t>con el fin de mantener un orden jera jico de permisos en ciertas acciones.</w:t>
             </w:r>
           </w:p>
         </w:tc>
@@ -4424,7 +5130,14 @@
               <w:rPr>
                 <w:rFonts w:ascii="Arial" w:hAnsi="Arial" w:cs="Arial"/>
               </w:rPr>
-              <w:t>La interacción usuario-sistema es sencilla y clara debido a que la interfaz es simple y fácil de usar.</w:t>
+              <w:t xml:space="preserve">La interacción usuario-sistema es sencilla y clara </w:t>
+            </w:r>
+            <w:r>
+              <w:rPr>
+                <w:rFonts w:ascii="Arial" w:hAnsi="Arial" w:cs="Arial"/>
+              </w:rPr>
+              <w:lastRenderedPageBreak/>
+              <w:t>debido a que la interfaz es simple y fácil de usar.</w:t>
             </w:r>
           </w:p>
         </w:tc>
@@ -4679,7 +5392,19 @@
               <w:rPr>
                 <w:rFonts w:ascii="Arial" w:hAnsi="Arial" w:cs="Arial"/>
               </w:rPr>
-              <w:t>El programa trabajará bajo la plataforma del sistema  Windows y Ubuntu.</w:t>
+              <w:t xml:space="preserve">El sistema operativo donde se debe de correr el sistema web </w:t>
+            </w:r>
+            <w:r>
+              <w:rPr>
+                <w:rFonts w:ascii="Arial" w:hAnsi="Arial" w:cs="Arial"/>
+              </w:rPr>
+              <w:t>deberá</w:t>
+            </w:r>
+            <w:r>
+              <w:rPr>
+                <w:rFonts w:ascii="Arial" w:hAnsi="Arial" w:cs="Arial"/>
+              </w:rPr>
+              <w:t xml:space="preserve"> de ser W7 o W8</w:t>
             </w:r>
           </w:p>
         </w:tc>
@@ -4749,7 +5474,7 @@
               <w:rPr>
                 <w:rFonts w:ascii="Arial" w:hAnsi="Arial" w:cs="Arial"/>
               </w:rPr>
-              <w:t>Este ayudará a la administración de los archivos digitales.</w:t>
+              <w:t>El servidor donde se alojara la aplicación será mi-arroba.com</w:t>
             </w:r>
           </w:p>
         </w:tc>

</xml_diff>